<commit_message>
updated model telephone description
</commit_message>
<xml_diff>
--- a/assets/2022/Activities/Model_Telephone_Description.docx
+++ b/assets/2022/Activities/Model_Telephone_Description.docx
@@ -69,7 +69,7 @@
           <w:rFonts w:asciiTheme="majorHAnsi" w:eastAsia="Times New Roman" w:hAnsiTheme="majorHAnsi" w:cs="Times New Roman"/>
           <w:b/>
         </w:rPr>
-        <w:t>Wednesday</w:t>
+        <w:t>Thursday</w:t>
       </w:r>
       <w:r>
         <w:rPr>
@@ -83,16 +83,72 @@
           <w:rFonts w:asciiTheme="majorHAnsi" w:eastAsia="Times New Roman" w:hAnsiTheme="majorHAnsi" w:cs="Times New Roman"/>
           <w:b/>
         </w:rPr>
-        <w:t>December 14, 2022</w:t>
-      </w:r>
-    </w:p>
-    <w:p>
-      <w:pPr>
-        <w:rPr>
-          <w:rFonts w:asciiTheme="majorHAnsi" w:eastAsia="Times New Roman" w:hAnsiTheme="majorHAnsi" w:cs="Times New Roman"/>
-          <w:b/>
-        </w:rPr>
-      </w:pPr>
+        <w:t>December 1</w:t>
+      </w:r>
+      <w:r>
+        <w:rPr>
+          <w:rFonts w:asciiTheme="majorHAnsi" w:eastAsia="Times New Roman" w:hAnsiTheme="majorHAnsi" w:cs="Times New Roman"/>
+          <w:b/>
+        </w:rPr>
+        <w:t>5</w:t>
+      </w:r>
+      <w:r>
+        <w:rPr>
+          <w:rFonts w:asciiTheme="majorHAnsi" w:eastAsia="Times New Roman" w:hAnsiTheme="majorHAnsi" w:cs="Times New Roman"/>
+          <w:b/>
+        </w:rPr>
+        <w:t>, 2022</w:t>
+      </w:r>
+    </w:p>
+    <w:p>
+      <w:pPr>
+        <w:rPr>
+          <w:rFonts w:asciiTheme="majorHAnsi" w:eastAsia="Times New Roman" w:hAnsiTheme="majorHAnsi" w:cs="Times New Roman"/>
+          <w:b/>
+        </w:rPr>
+      </w:pPr>
+      <w:r>
+        <w:rPr>
+          <w:rFonts w:asciiTheme="majorHAnsi" w:eastAsia="Times New Roman" w:hAnsiTheme="majorHAnsi" w:cs="Times New Roman"/>
+          <w:b/>
+        </w:rPr>
+        <w:t>8</w:t>
+      </w:r>
+      <w:r>
+        <w:rPr>
+          <w:rFonts w:asciiTheme="majorHAnsi" w:eastAsia="Times New Roman" w:hAnsiTheme="majorHAnsi" w:cs="Times New Roman"/>
+          <w:b/>
+        </w:rPr>
+        <w:t>:</w:t>
+      </w:r>
+      <w:r>
+        <w:rPr>
+          <w:rFonts w:asciiTheme="majorHAnsi" w:eastAsia="Times New Roman" w:hAnsiTheme="majorHAnsi" w:cs="Times New Roman"/>
+          <w:b/>
+        </w:rPr>
+        <w:t>0</w:t>
+      </w:r>
+      <w:r>
+        <w:rPr>
+          <w:rFonts w:asciiTheme="majorHAnsi" w:eastAsia="Times New Roman" w:hAnsiTheme="majorHAnsi" w:cs="Times New Roman"/>
+          <w:b/>
+        </w:rPr>
+        <w:t>0-</w:t>
+      </w:r>
+      <w:r>
+        <w:rPr>
+          <w:rFonts w:asciiTheme="majorHAnsi" w:eastAsia="Times New Roman" w:hAnsiTheme="majorHAnsi" w:cs="Times New Roman"/>
+          <w:b/>
+        </w:rPr>
+        <w:t>9</w:t>
+      </w:r>
+      <w:r>
+        <w:rPr>
+          <w:rFonts w:asciiTheme="majorHAnsi" w:eastAsia="Times New Roman" w:hAnsiTheme="majorHAnsi" w:cs="Times New Roman"/>
+          <w:b/>
+        </w:rPr>
+        <w:t>:</w:t>
+      </w:r>
       <w:r>
         <w:rPr>
           <w:rFonts w:asciiTheme="majorHAnsi" w:eastAsia="Times New Roman" w:hAnsiTheme="majorHAnsi" w:cs="Times New Roman"/>
@@ -105,65 +161,167 @@
           <w:rFonts w:asciiTheme="majorHAnsi" w:eastAsia="Times New Roman" w:hAnsiTheme="majorHAnsi" w:cs="Times New Roman"/>
           <w:b/>
         </w:rPr>
+        <w:t>0</w:t>
+      </w:r>
+      <w:r>
+        <w:rPr>
+          <w:rFonts w:asciiTheme="majorHAnsi" w:eastAsia="Times New Roman" w:hAnsiTheme="majorHAnsi" w:cs="Times New Roman"/>
+          <w:b/>
+        </w:rPr>
+        <w:t>a</w:t>
+      </w:r>
+      <w:r>
+        <w:rPr>
+          <w:rFonts w:asciiTheme="majorHAnsi" w:eastAsia="Times New Roman" w:hAnsiTheme="majorHAnsi" w:cs="Times New Roman"/>
+          <w:b/>
+        </w:rPr>
+        <w:t>m</w:t>
+      </w:r>
+    </w:p>
+    <w:p>
+      <w:pPr>
+        <w:rPr>
+          <w:rFonts w:asciiTheme="majorHAnsi" w:eastAsia="Times New Roman" w:hAnsiTheme="majorHAnsi" w:cs="Times New Roman"/>
+          <w:b/>
+        </w:rPr>
+      </w:pPr>
+    </w:p>
+    <w:p>
+      <w:pPr>
+        <w:rPr>
+          <w:rFonts w:asciiTheme="majorHAnsi" w:eastAsia="Times New Roman" w:hAnsiTheme="majorHAnsi" w:cs="Times New Roman"/>
+        </w:rPr>
+      </w:pPr>
+      <w:r>
+        <w:rPr>
+          <w:rFonts w:asciiTheme="majorHAnsi" w:eastAsia="Times New Roman" w:hAnsiTheme="majorHAnsi" w:cs="Times New Roman"/>
+        </w:rPr>
+        <w:t>8</w:t>
+      </w:r>
+      <w:r>
+        <w:rPr>
+          <w:rFonts w:asciiTheme="majorHAnsi" w:eastAsia="Times New Roman" w:hAnsiTheme="majorHAnsi" w:cs="Times New Roman"/>
+        </w:rPr>
         <w:t>:</w:t>
       </w:r>
       <w:r>
         <w:rPr>
           <w:rFonts w:asciiTheme="majorHAnsi" w:eastAsia="Times New Roman" w:hAnsiTheme="majorHAnsi" w:cs="Times New Roman"/>
-          <w:b/>
         </w:rPr>
         <w:t>0</w:t>
       </w:r>
       <w:r>
         <w:rPr>
           <w:rFonts w:asciiTheme="majorHAnsi" w:eastAsia="Times New Roman" w:hAnsiTheme="majorHAnsi" w:cs="Times New Roman"/>
-          <w:b/>
         </w:rPr>
         <w:t>0-</w:t>
       </w:r>
       <w:r>
         <w:rPr>
           <w:rFonts w:asciiTheme="majorHAnsi" w:eastAsia="Times New Roman" w:hAnsiTheme="majorHAnsi" w:cs="Times New Roman"/>
-          <w:b/>
-        </w:rPr>
-        <w:t>4</w:t>
-      </w:r>
-      <w:r>
-        <w:rPr>
-          <w:rFonts w:asciiTheme="majorHAnsi" w:eastAsia="Times New Roman" w:hAnsiTheme="majorHAnsi" w:cs="Times New Roman"/>
-          <w:b/>
+        </w:rPr>
+        <w:t>8:10a</w:t>
+      </w:r>
+      <w:r>
+        <w:rPr>
+          <w:rFonts w:asciiTheme="majorHAnsi" w:eastAsia="Times New Roman" w:hAnsiTheme="majorHAnsi" w:cs="Times New Roman"/>
+        </w:rPr>
+        <w:t>m: Intro activity and form groups of three (but don’t tell them everything that is going to happen). Do not discuss, share, or show your model diagram at all yet! Keep it secret.</w:t>
+      </w:r>
+    </w:p>
+    <w:p>
+      <w:pPr>
+        <w:rPr>
+          <w:rFonts w:asciiTheme="majorHAnsi" w:eastAsia="Times New Roman" w:hAnsiTheme="majorHAnsi" w:cs="Times New Roman"/>
+        </w:rPr>
+      </w:pPr>
+    </w:p>
+    <w:p>
+      <w:pPr>
+        <w:rPr>
+          <w:rFonts w:asciiTheme="majorHAnsi" w:eastAsia="Times New Roman" w:hAnsiTheme="majorHAnsi" w:cs="Times New Roman"/>
+        </w:rPr>
+      </w:pPr>
+      <w:r>
+        <w:rPr>
+          <w:rFonts w:asciiTheme="majorHAnsi" w:eastAsia="Times New Roman" w:hAnsiTheme="majorHAnsi" w:cs="Times New Roman"/>
+        </w:rPr>
+        <w:t>8:1</w:t>
+      </w:r>
+      <w:r>
+        <w:rPr>
+          <w:rFonts w:asciiTheme="majorHAnsi" w:eastAsia="Times New Roman" w:hAnsiTheme="majorHAnsi" w:cs="Times New Roman"/>
+        </w:rPr>
+        <w:t>0</w:t>
+      </w:r>
+      <w:r>
+        <w:rPr>
+          <w:rFonts w:asciiTheme="majorHAnsi" w:eastAsia="Times New Roman" w:hAnsiTheme="majorHAnsi" w:cs="Times New Roman"/>
+        </w:rPr>
+        <w:t>-</w:t>
+      </w:r>
+      <w:r>
+        <w:rPr>
+          <w:rFonts w:asciiTheme="majorHAnsi" w:eastAsia="Times New Roman" w:hAnsiTheme="majorHAnsi" w:cs="Times New Roman"/>
+        </w:rPr>
+        <w:t>8</w:t>
+      </w:r>
+      <w:r>
+        <w:rPr>
+          <w:rFonts w:asciiTheme="majorHAnsi" w:eastAsia="Times New Roman" w:hAnsiTheme="majorHAnsi" w:cs="Times New Roman"/>
         </w:rPr>
         <w:t>:</w:t>
       </w:r>
       <w:r>
         <w:rPr>
           <w:rFonts w:asciiTheme="majorHAnsi" w:eastAsia="Times New Roman" w:hAnsiTheme="majorHAnsi" w:cs="Times New Roman"/>
-          <w:b/>
         </w:rPr>
         <w:t>3</w:t>
       </w:r>
       <w:r>
         <w:rPr>
           <w:rFonts w:asciiTheme="majorHAnsi" w:eastAsia="Times New Roman" w:hAnsiTheme="majorHAnsi" w:cs="Times New Roman"/>
-          <w:b/>
-        </w:rPr>
-        <w:t>0pm</w:t>
-      </w:r>
-    </w:p>
-    <w:p>
-      <w:pPr>
-        <w:rPr>
-          <w:rFonts w:asciiTheme="majorHAnsi" w:eastAsia="Times New Roman" w:hAnsiTheme="majorHAnsi" w:cs="Times New Roman"/>
-          <w:b/>
-        </w:rPr>
-      </w:pPr>
-    </w:p>
-    <w:p>
-      <w:pPr>
-        <w:rPr>
-          <w:rFonts w:asciiTheme="majorHAnsi" w:eastAsia="Times New Roman" w:hAnsiTheme="majorHAnsi" w:cs="Times New Roman"/>
-        </w:rPr>
-      </w:pPr>
+        </w:rPr>
+        <w:t>0</w:t>
+      </w:r>
+      <w:r>
+        <w:rPr>
+          <w:rFonts w:asciiTheme="majorHAnsi" w:eastAsia="Times New Roman" w:hAnsiTheme="majorHAnsi" w:cs="Times New Roman"/>
+        </w:rPr>
+        <w:t>a</w:t>
+      </w:r>
+      <w:r>
+        <w:rPr>
+          <w:rFonts w:asciiTheme="majorHAnsi" w:eastAsia="Times New Roman" w:hAnsiTheme="majorHAnsi" w:cs="Times New Roman"/>
+        </w:rPr>
+        <w:t>m: Pass your model diagram to the person to your right. Your diagram should have your question at the top and all parameters and state variables defined, but there should be no other text. Your partner will now write the model description (see example below) from your diagram. There should be no talking, even if this is frustrating!</w:t>
+      </w:r>
+    </w:p>
+    <w:p>
+      <w:pPr>
+        <w:rPr>
+          <w:rFonts w:asciiTheme="majorHAnsi" w:eastAsia="Times New Roman" w:hAnsiTheme="majorHAnsi" w:cs="Times New Roman"/>
+        </w:rPr>
+      </w:pPr>
+    </w:p>
+    <w:p>
+      <w:pPr>
+        <w:rPr>
+          <w:rFonts w:asciiTheme="majorHAnsi" w:eastAsia="Times New Roman" w:hAnsiTheme="majorHAnsi" w:cs="Times New Roman"/>
+        </w:rPr>
+      </w:pPr>
+      <w:r>
+        <w:rPr>
+          <w:rFonts w:asciiTheme="majorHAnsi" w:eastAsia="Times New Roman" w:hAnsiTheme="majorHAnsi" w:cs="Times New Roman"/>
+        </w:rPr>
+        <w:t>8</w:t>
+      </w:r>
+      <w:r>
+        <w:rPr>
+          <w:rFonts w:asciiTheme="majorHAnsi" w:eastAsia="Times New Roman" w:hAnsiTheme="majorHAnsi" w:cs="Times New Roman"/>
+        </w:rPr>
+        <w:t>:</w:t>
+      </w:r>
       <w:r>
         <w:rPr>
           <w:rFonts w:asciiTheme="majorHAnsi" w:eastAsia="Times New Roman" w:hAnsiTheme="majorHAnsi" w:cs="Times New Roman"/>
@@ -174,51 +332,161 @@
         <w:rPr>
           <w:rFonts w:asciiTheme="majorHAnsi" w:eastAsia="Times New Roman" w:hAnsiTheme="majorHAnsi" w:cs="Times New Roman"/>
         </w:rPr>
+        <w:t>0</w:t>
+      </w:r>
+      <w:r>
+        <w:rPr>
+          <w:rFonts w:asciiTheme="majorHAnsi" w:eastAsia="Times New Roman" w:hAnsiTheme="majorHAnsi" w:cs="Times New Roman"/>
+        </w:rPr>
+        <w:t>-</w:t>
+      </w:r>
+      <w:r>
+        <w:rPr>
+          <w:rFonts w:asciiTheme="majorHAnsi" w:eastAsia="Times New Roman" w:hAnsiTheme="majorHAnsi" w:cs="Times New Roman"/>
+        </w:rPr>
+        <w:t>8</w:t>
+      </w:r>
+      <w:r>
+        <w:rPr>
+          <w:rFonts w:asciiTheme="majorHAnsi" w:eastAsia="Times New Roman" w:hAnsiTheme="majorHAnsi" w:cs="Times New Roman"/>
+        </w:rPr>
         <w:t>:</w:t>
       </w:r>
       <w:r>
         <w:rPr>
           <w:rFonts w:asciiTheme="majorHAnsi" w:eastAsia="Times New Roman" w:hAnsiTheme="majorHAnsi" w:cs="Times New Roman"/>
         </w:rPr>
+        <w:t>5</w:t>
+      </w:r>
+      <w:r>
+        <w:rPr>
+          <w:rFonts w:asciiTheme="majorHAnsi" w:eastAsia="Times New Roman" w:hAnsiTheme="majorHAnsi" w:cs="Times New Roman"/>
+        </w:rPr>
         <w:t>0</w:t>
       </w:r>
       <w:r>
         <w:rPr>
           <w:rFonts w:asciiTheme="majorHAnsi" w:eastAsia="Times New Roman" w:hAnsiTheme="majorHAnsi" w:cs="Times New Roman"/>
         </w:rPr>
+        <w:t>a</w:t>
+      </w:r>
+      <w:r>
+        <w:rPr>
+          <w:rFonts w:asciiTheme="majorHAnsi" w:eastAsia="Times New Roman" w:hAnsiTheme="majorHAnsi" w:cs="Times New Roman"/>
+        </w:rPr>
+        <w:t>m: Now take your model description and pass it to the next person to the right. This person should not have seen your model diagram or description yet. This person will now draw the diagram from the model description.</w:t>
+      </w:r>
+    </w:p>
+    <w:p>
+      <w:pPr>
+        <w:rPr>
+          <w:rFonts w:asciiTheme="majorHAnsi" w:eastAsia="Times New Roman" w:hAnsiTheme="majorHAnsi" w:cs="Times New Roman"/>
+        </w:rPr>
+      </w:pPr>
+    </w:p>
+    <w:p>
+      <w:pPr>
+        <w:rPr>
+          <w:rFonts w:asciiTheme="majorHAnsi" w:eastAsia="Times New Roman" w:hAnsiTheme="majorHAnsi" w:cs="Times New Roman"/>
+        </w:rPr>
+      </w:pPr>
+      <w:r>
+        <w:rPr>
+          <w:rFonts w:asciiTheme="majorHAnsi" w:eastAsia="Times New Roman" w:hAnsiTheme="majorHAnsi" w:cs="Times New Roman"/>
+        </w:rPr>
+        <w:t>8</w:t>
+      </w:r>
+      <w:r>
+        <w:rPr>
+          <w:rFonts w:asciiTheme="majorHAnsi" w:eastAsia="Times New Roman" w:hAnsiTheme="majorHAnsi" w:cs="Times New Roman"/>
+        </w:rPr>
+        <w:t>:</w:t>
+      </w:r>
+      <w:r>
+        <w:rPr>
+          <w:rFonts w:asciiTheme="majorHAnsi" w:eastAsia="Times New Roman" w:hAnsiTheme="majorHAnsi" w:cs="Times New Roman"/>
+        </w:rPr>
+        <w:t>5</w:t>
+      </w:r>
+      <w:r>
+        <w:rPr>
+          <w:rFonts w:asciiTheme="majorHAnsi" w:eastAsia="Times New Roman" w:hAnsiTheme="majorHAnsi" w:cs="Times New Roman"/>
+        </w:rPr>
         <w:t>0-</w:t>
       </w:r>
       <w:r>
         <w:rPr>
           <w:rFonts w:asciiTheme="majorHAnsi" w:eastAsia="Times New Roman" w:hAnsiTheme="majorHAnsi" w:cs="Times New Roman"/>
         </w:rPr>
-        <w:t>3:10</w:t>
-      </w:r>
-      <w:r>
-        <w:rPr>
-          <w:rFonts w:asciiTheme="majorHAnsi" w:eastAsia="Times New Roman" w:hAnsiTheme="majorHAnsi" w:cs="Times New Roman"/>
-        </w:rPr>
-        <w:t>pm: Intro activity and form groups of three (but don’t tell them everything that is going to happen). Do not discuss, share, or show your model diagram at all yet! Keep it secret.</w:t>
-      </w:r>
-    </w:p>
-    <w:p>
-      <w:pPr>
-        <w:rPr>
-          <w:rFonts w:asciiTheme="majorHAnsi" w:eastAsia="Times New Roman" w:hAnsiTheme="majorHAnsi" w:cs="Times New Roman"/>
-        </w:rPr>
-      </w:pPr>
-    </w:p>
-    <w:p>
-      <w:pPr>
-        <w:rPr>
-          <w:rFonts w:asciiTheme="majorHAnsi" w:eastAsia="Times New Roman" w:hAnsiTheme="majorHAnsi" w:cs="Times New Roman"/>
-        </w:rPr>
-      </w:pPr>
-      <w:r>
-        <w:rPr>
-          <w:rFonts w:asciiTheme="majorHAnsi" w:eastAsia="Times New Roman" w:hAnsiTheme="majorHAnsi" w:cs="Times New Roman"/>
-        </w:rPr>
-        <w:t>3:10</w:t>
+        <w:t>9</w:t>
+      </w:r>
+      <w:r>
+        <w:rPr>
+          <w:rFonts w:asciiTheme="majorHAnsi" w:eastAsia="Times New Roman" w:hAnsiTheme="majorHAnsi" w:cs="Times New Roman"/>
+        </w:rPr>
+        <w:t>:1</w:t>
+      </w:r>
+      <w:r>
+        <w:rPr>
+          <w:rFonts w:asciiTheme="majorHAnsi" w:eastAsia="Times New Roman" w:hAnsiTheme="majorHAnsi" w:cs="Times New Roman"/>
+        </w:rPr>
+        <w:t>0</w:t>
+      </w:r>
+      <w:r>
+        <w:rPr>
+          <w:rFonts w:asciiTheme="majorHAnsi" w:eastAsia="Times New Roman" w:hAnsiTheme="majorHAnsi" w:cs="Times New Roman"/>
+        </w:rPr>
+        <w:t>am</w:t>
+      </w:r>
+      <w:r>
+        <w:rPr>
+          <w:rFonts w:asciiTheme="majorHAnsi" w:eastAsia="Times New Roman" w:hAnsiTheme="majorHAnsi" w:cs="Times New Roman"/>
+        </w:rPr>
+        <w:t>: Now show the model description and second model diagram to the person who created the first</w:t>
+      </w:r>
+      <w:r>
+        <w:rPr>
+          <w:rFonts w:asciiTheme="majorHAnsi" w:eastAsia="Times New Roman" w:hAnsiTheme="majorHAnsi" w:cs="Times New Roman"/>
+        </w:rPr>
+        <w:t>. Everyone can talk! Discuss what was difficult to infer from the original diagram or the description and how this might be improved.</w:t>
+      </w:r>
+    </w:p>
+    <w:p>
+      <w:pPr>
+        <w:rPr>
+          <w:rFonts w:asciiTheme="majorHAnsi" w:eastAsia="Times New Roman" w:hAnsiTheme="majorHAnsi" w:cs="Times New Roman"/>
+        </w:rPr>
+      </w:pPr>
+    </w:p>
+    <w:p>
+      <w:pPr>
+        <w:rPr>
+          <w:rFonts w:asciiTheme="majorHAnsi" w:eastAsia="Times New Roman" w:hAnsiTheme="majorHAnsi" w:cs="Times New Roman"/>
+        </w:rPr>
+      </w:pPr>
+      <w:r>
+        <w:rPr>
+          <w:rFonts w:asciiTheme="majorHAnsi" w:eastAsia="Times New Roman" w:hAnsiTheme="majorHAnsi" w:cs="Times New Roman"/>
+        </w:rPr>
+        <w:t>9</w:t>
+      </w:r>
+      <w:r>
+        <w:rPr>
+          <w:rFonts w:asciiTheme="majorHAnsi" w:eastAsia="Times New Roman" w:hAnsiTheme="majorHAnsi" w:cs="Times New Roman"/>
+        </w:rPr>
+        <w:t>:</w:t>
+      </w:r>
+      <w:r>
+        <w:rPr>
+          <w:rFonts w:asciiTheme="majorHAnsi" w:eastAsia="Times New Roman" w:hAnsiTheme="majorHAnsi" w:cs="Times New Roman"/>
+        </w:rPr>
+        <w:t>1</w:t>
+      </w:r>
+      <w:r>
+        <w:rPr>
+          <w:rFonts w:asciiTheme="majorHAnsi" w:eastAsia="Times New Roman" w:hAnsiTheme="majorHAnsi" w:cs="Times New Roman"/>
+        </w:rPr>
+        <w:t>0</w:t>
       </w:r>
       <w:r>
         <w:rPr>
@@ -230,241 +498,37 @@
         <w:rPr>
           <w:rFonts w:asciiTheme="majorHAnsi" w:eastAsia="Times New Roman" w:hAnsiTheme="majorHAnsi" w:cs="Times New Roman"/>
         </w:rPr>
+        <w:t>9</w:t>
+      </w:r>
+      <w:r>
+        <w:rPr>
+          <w:rFonts w:asciiTheme="majorHAnsi" w:eastAsia="Times New Roman" w:hAnsiTheme="majorHAnsi" w:cs="Times New Roman"/>
+        </w:rPr>
+        <w:t>:</w:t>
+      </w:r>
+      <w:r>
+        <w:rPr>
+          <w:rFonts w:asciiTheme="majorHAnsi" w:eastAsia="Times New Roman" w:hAnsiTheme="majorHAnsi" w:cs="Times New Roman"/>
+        </w:rPr>
         <w:t>3</w:t>
       </w:r>
       <w:r>
         <w:rPr>
           <w:rFonts w:asciiTheme="majorHAnsi" w:eastAsia="Times New Roman" w:hAnsiTheme="majorHAnsi" w:cs="Times New Roman"/>
         </w:rPr>
-        <w:t>:</w:t>
-      </w:r>
-      <w:r>
-        <w:rPr>
-          <w:rFonts w:asciiTheme="majorHAnsi" w:eastAsia="Times New Roman" w:hAnsiTheme="majorHAnsi" w:cs="Times New Roman"/>
-        </w:rPr>
-        <w:t>3</w:t>
-      </w:r>
-      <w:r>
-        <w:rPr>
-          <w:rFonts w:asciiTheme="majorHAnsi" w:eastAsia="Times New Roman" w:hAnsiTheme="majorHAnsi" w:cs="Times New Roman"/>
-        </w:rPr>
         <w:t>0</w:t>
       </w:r>
       <w:r>
         <w:rPr>
           <w:rFonts w:asciiTheme="majorHAnsi" w:eastAsia="Times New Roman" w:hAnsiTheme="majorHAnsi" w:cs="Times New Roman"/>
         </w:rPr>
-        <w:t>pm: Pass your model diagram to the person to your right. Your diagram should have your question at the top and all parameters and state variables defined, but there should be no other text. Your partner will now write the model description (see example below) from your diagram. There should be no talking, even if this is frustrating!</w:t>
-      </w:r>
-    </w:p>
-    <w:p>
-      <w:pPr>
-        <w:rPr>
-          <w:rFonts w:asciiTheme="majorHAnsi" w:eastAsia="Times New Roman" w:hAnsiTheme="majorHAnsi" w:cs="Times New Roman"/>
-        </w:rPr>
-      </w:pPr>
-    </w:p>
-    <w:p>
-      <w:pPr>
-        <w:rPr>
-          <w:rFonts w:asciiTheme="majorHAnsi" w:eastAsia="Times New Roman" w:hAnsiTheme="majorHAnsi" w:cs="Times New Roman"/>
-        </w:rPr>
-      </w:pPr>
-      <w:r>
-        <w:rPr>
-          <w:rFonts w:asciiTheme="majorHAnsi" w:eastAsia="Times New Roman" w:hAnsiTheme="majorHAnsi" w:cs="Times New Roman"/>
-        </w:rPr>
-        <w:t>3</w:t>
-      </w:r>
-      <w:r>
-        <w:rPr>
-          <w:rFonts w:asciiTheme="majorHAnsi" w:eastAsia="Times New Roman" w:hAnsiTheme="majorHAnsi" w:cs="Times New Roman"/>
-        </w:rPr>
-        <w:t>:</w:t>
-      </w:r>
-      <w:r>
-        <w:rPr>
-          <w:rFonts w:asciiTheme="majorHAnsi" w:eastAsia="Times New Roman" w:hAnsiTheme="majorHAnsi" w:cs="Times New Roman"/>
-        </w:rPr>
-        <w:t>3</w:t>
-      </w:r>
-      <w:r>
-        <w:rPr>
-          <w:rFonts w:asciiTheme="majorHAnsi" w:eastAsia="Times New Roman" w:hAnsiTheme="majorHAnsi" w:cs="Times New Roman"/>
-        </w:rPr>
-        <w:t>0</w:t>
-      </w:r>
-      <w:r>
-        <w:rPr>
-          <w:rFonts w:asciiTheme="majorHAnsi" w:eastAsia="Times New Roman" w:hAnsiTheme="majorHAnsi" w:cs="Times New Roman"/>
-        </w:rPr>
-        <w:t>-</w:t>
-      </w:r>
-      <w:r>
-        <w:rPr>
-          <w:rFonts w:asciiTheme="majorHAnsi" w:eastAsia="Times New Roman" w:hAnsiTheme="majorHAnsi" w:cs="Times New Roman"/>
-        </w:rPr>
-        <w:t>3</w:t>
-      </w:r>
-      <w:r>
-        <w:rPr>
-          <w:rFonts w:asciiTheme="majorHAnsi" w:eastAsia="Times New Roman" w:hAnsiTheme="majorHAnsi" w:cs="Times New Roman"/>
-        </w:rPr>
-        <w:t>:</w:t>
-      </w:r>
-      <w:r>
-        <w:rPr>
-          <w:rFonts w:asciiTheme="majorHAnsi" w:eastAsia="Times New Roman" w:hAnsiTheme="majorHAnsi" w:cs="Times New Roman"/>
-        </w:rPr>
-        <w:t>5</w:t>
-      </w:r>
-      <w:r>
-        <w:rPr>
-          <w:rFonts w:asciiTheme="majorHAnsi" w:eastAsia="Times New Roman" w:hAnsiTheme="majorHAnsi" w:cs="Times New Roman"/>
-        </w:rPr>
-        <w:t>0</w:t>
-      </w:r>
-      <w:r>
-        <w:rPr>
-          <w:rFonts w:asciiTheme="majorHAnsi" w:eastAsia="Times New Roman" w:hAnsiTheme="majorHAnsi" w:cs="Times New Roman"/>
-        </w:rPr>
-        <w:t>pm: Now take your model description and pass it to the next person to the right. This person should not have seen your model diagram or description yet. This person will now draw the diagram from the model description.</w:t>
-      </w:r>
-    </w:p>
-    <w:p>
-      <w:pPr>
-        <w:rPr>
-          <w:rFonts w:asciiTheme="majorHAnsi" w:eastAsia="Times New Roman" w:hAnsiTheme="majorHAnsi" w:cs="Times New Roman"/>
-        </w:rPr>
-      </w:pPr>
-    </w:p>
-    <w:p>
-      <w:pPr>
-        <w:rPr>
-          <w:rFonts w:asciiTheme="majorHAnsi" w:eastAsia="Times New Roman" w:hAnsiTheme="majorHAnsi" w:cs="Times New Roman"/>
-        </w:rPr>
-      </w:pPr>
-      <w:r>
-        <w:rPr>
-          <w:rFonts w:asciiTheme="majorHAnsi" w:eastAsia="Times New Roman" w:hAnsiTheme="majorHAnsi" w:cs="Times New Roman"/>
-        </w:rPr>
-        <w:t>3</w:t>
-      </w:r>
-      <w:r>
-        <w:rPr>
-          <w:rFonts w:asciiTheme="majorHAnsi" w:eastAsia="Times New Roman" w:hAnsiTheme="majorHAnsi" w:cs="Times New Roman"/>
-        </w:rPr>
-        <w:t>:</w:t>
-      </w:r>
-      <w:r>
-        <w:rPr>
-          <w:rFonts w:asciiTheme="majorHAnsi" w:eastAsia="Times New Roman" w:hAnsiTheme="majorHAnsi" w:cs="Times New Roman"/>
-        </w:rPr>
-        <w:t>5</w:t>
-      </w:r>
-      <w:r>
-        <w:rPr>
-          <w:rFonts w:asciiTheme="majorHAnsi" w:eastAsia="Times New Roman" w:hAnsiTheme="majorHAnsi" w:cs="Times New Roman"/>
-        </w:rPr>
-        <w:t>0-</w:t>
-      </w:r>
-      <w:r>
-        <w:rPr>
-          <w:rFonts w:asciiTheme="majorHAnsi" w:eastAsia="Times New Roman" w:hAnsiTheme="majorHAnsi" w:cs="Times New Roman"/>
-        </w:rPr>
-        <w:t>4:1</w:t>
-      </w:r>
-      <w:r>
-        <w:rPr>
-          <w:rFonts w:asciiTheme="majorHAnsi" w:eastAsia="Times New Roman" w:hAnsiTheme="majorHAnsi" w:cs="Times New Roman"/>
-        </w:rPr>
-        <w:t>0</w:t>
-      </w:r>
-      <w:r>
-        <w:rPr>
-          <w:rFonts w:asciiTheme="majorHAnsi" w:eastAsia="Times New Roman" w:hAnsiTheme="majorHAnsi" w:cs="Times New Roman"/>
-        </w:rPr>
-        <w:t>: Now show the model description and second model diagram to the person who created the first</w:t>
-      </w:r>
-      <w:r>
-        <w:rPr>
-          <w:rFonts w:asciiTheme="majorHAnsi" w:eastAsia="Times New Roman" w:hAnsiTheme="majorHAnsi" w:cs="Times New Roman"/>
-        </w:rPr>
-        <w:t>. Everyone can talk! Discuss what was difficult to infer from the original diagram or the description and how this might be improved.</w:t>
-      </w:r>
-    </w:p>
-    <w:p>
-      <w:pPr>
-        <w:rPr>
-          <w:rFonts w:asciiTheme="majorHAnsi" w:eastAsia="Times New Roman" w:hAnsiTheme="majorHAnsi" w:cs="Times New Roman"/>
-        </w:rPr>
-      </w:pPr>
-    </w:p>
-    <w:p>
-      <w:pPr>
-        <w:rPr>
-          <w:rFonts w:asciiTheme="majorHAnsi" w:eastAsia="Times New Roman" w:hAnsiTheme="majorHAnsi" w:cs="Times New Roman"/>
-        </w:rPr>
-      </w:pPr>
-      <w:r>
-        <w:rPr>
-          <w:rFonts w:asciiTheme="majorHAnsi" w:eastAsia="Times New Roman" w:hAnsiTheme="majorHAnsi" w:cs="Times New Roman"/>
-        </w:rPr>
-        <w:t>4</w:t>
-      </w:r>
-      <w:r>
-        <w:rPr>
-          <w:rFonts w:asciiTheme="majorHAnsi" w:eastAsia="Times New Roman" w:hAnsiTheme="majorHAnsi" w:cs="Times New Roman"/>
-        </w:rPr>
-        <w:t>:</w:t>
-      </w:r>
-      <w:r>
-        <w:rPr>
-          <w:rFonts w:asciiTheme="majorHAnsi" w:eastAsia="Times New Roman" w:hAnsiTheme="majorHAnsi" w:cs="Times New Roman"/>
-        </w:rPr>
-        <w:t>1</w:t>
-      </w:r>
-      <w:r>
-        <w:rPr>
-          <w:rFonts w:asciiTheme="majorHAnsi" w:eastAsia="Times New Roman" w:hAnsiTheme="majorHAnsi" w:cs="Times New Roman"/>
-        </w:rPr>
-        <w:t>0</w:t>
-      </w:r>
-      <w:r>
-        <w:rPr>
-          <w:rFonts w:asciiTheme="majorHAnsi" w:eastAsia="Times New Roman" w:hAnsiTheme="majorHAnsi" w:cs="Times New Roman"/>
-        </w:rPr>
-        <w:t>-</w:t>
-      </w:r>
-      <w:r>
-        <w:rPr>
-          <w:rFonts w:asciiTheme="majorHAnsi" w:eastAsia="Times New Roman" w:hAnsiTheme="majorHAnsi" w:cs="Times New Roman"/>
-        </w:rPr>
-        <w:t>4</w:t>
-      </w:r>
-      <w:r>
-        <w:rPr>
-          <w:rFonts w:asciiTheme="majorHAnsi" w:eastAsia="Times New Roman" w:hAnsiTheme="majorHAnsi" w:cs="Times New Roman"/>
-        </w:rPr>
-        <w:t>:</w:t>
-      </w:r>
-      <w:r>
-        <w:rPr>
-          <w:rFonts w:asciiTheme="majorHAnsi" w:eastAsia="Times New Roman" w:hAnsiTheme="majorHAnsi" w:cs="Times New Roman"/>
-        </w:rPr>
-        <w:t>3</w:t>
-      </w:r>
-      <w:r>
-        <w:rPr>
-          <w:rFonts w:asciiTheme="majorHAnsi" w:eastAsia="Times New Roman" w:hAnsiTheme="majorHAnsi" w:cs="Times New Roman"/>
-        </w:rPr>
-        <w:t>0</w:t>
-      </w:r>
-      <w:r>
-        <w:rPr>
-          <w:rFonts w:asciiTheme="majorHAnsi" w:eastAsia="Times New Roman" w:hAnsiTheme="majorHAnsi" w:cs="Times New Roman"/>
-        </w:rPr>
-        <w:t xml:space="preserve">pm: Come back together as a big group. The instructors (Nada + </w:t>
+        <w:t>a</w:t>
+      </w:r>
+      <w:r>
+        <w:rPr>
+          <w:rFonts w:asciiTheme="majorHAnsi" w:eastAsia="Times New Roman" w:hAnsiTheme="majorHAnsi" w:cs="Times New Roman"/>
+        </w:rPr>
+        <w:t xml:space="preserve">m: Come back together as a big group. The instructors (Nada + </w:t>
       </w:r>
       <w:proofErr w:type="spellStart"/>
       <w:r>

</xml_diff>